<commit_message>
Motor Casing in Purchase Proposal
</commit_message>
<xml_diff>
--- a/CAT45 Purchase Proposal.docx
+++ b/CAT45 Purchase Proposal.docx
@@ -1289,61 +1289,7 @@
           <w:szCs w:val="22"/>
           <w14:ligatures w14:val="none"/>
         </w:rPr>
-        <w:t xml:space="preserve">Motor Casing </w:t>
-      </w:r>
-      <w:proofErr w:type="spellStart"/>
-      <w:r>
-        <w:rPr>
-          <w:rFonts w:ascii="Arial" w:eastAsia="Times New Roman" w:hAnsi="Arial" w:cs="Arial"/>
-          <w:b/>
-          <w:bCs/>
-          <w:color w:val="000000"/>
-          <w:kern w:val="0"/>
-          <w:sz w:val="22"/>
-          <w:szCs w:val="22"/>
-          <w14:ligatures w14:val="none"/>
-        </w:rPr>
-        <w:t>an</w:t>
-      </w:r>
-      <w:r>
-        <w:rPr>
-          <w:rFonts w:ascii="Arial" w:eastAsia="Times New Roman" w:hAnsi="Arial" w:cs="Arial"/>
-          <w:b/>
-          <w:bCs/>
-          <w:color w:val="000000"/>
-          <w:kern w:val="0"/>
-          <w:sz w:val="22"/>
-          <w:szCs w:val="22"/>
-          <w14:ligatures w14:val="none"/>
-        </w:rPr>
-        <w:t>S</w:t>
-      </w:r>
-      <w:r>
-        <w:rPr>
-          <w:rFonts w:ascii="Arial" w:eastAsia="Times New Roman" w:hAnsi="Arial" w:cs="Arial"/>
-          <w:b/>
-          <w:bCs/>
-          <w:color w:val="000000"/>
-          <w:kern w:val="0"/>
-          <w:sz w:val="22"/>
-          <w:szCs w:val="22"/>
-          <w14:ligatures w14:val="none"/>
-        </w:rPr>
-        <w:t>d</w:t>
-      </w:r>
-      <w:proofErr w:type="spellEnd"/>
-      <w:r>
-        <w:rPr>
-          <w:rFonts w:ascii="Arial" w:eastAsia="Times New Roman" w:hAnsi="Arial" w:cs="Arial"/>
-          <w:b/>
-          <w:bCs/>
-          <w:color w:val="000000"/>
-          <w:kern w:val="0"/>
-          <w:sz w:val="22"/>
-          <w:szCs w:val="22"/>
-          <w14:ligatures w14:val="none"/>
-        </w:rPr>
-        <w:t xml:space="preserve"> Structural Hardware</w:t>
+        <w:t>Motor Casing and Structural Hardware</w:t>
       </w:r>
     </w:p>
     <w:p>
@@ -1375,18 +1321,40 @@
           <w:szCs w:val="22"/>
           <w14:ligatures w14:val="none"/>
         </w:rPr>
-        <w:t xml:space="preserve">4130 </w:t>
-      </w:r>
-      <w:r>
-        <w:rPr>
-          <w:rFonts w:ascii="Arial" w:eastAsia="Times New Roman" w:hAnsi="Arial" w:cs="Arial"/>
-          <w:color w:val="000000"/>
-          <w:kern w:val="0"/>
-          <w:sz w:val="22"/>
-          <w:szCs w:val="22"/>
-          <w14:ligatures w14:val="none"/>
-        </w:rPr>
-        <w:t>Seamless steel tubing, pressure vessel grade</w:t>
+        <w:t>6061-T6 Cylindrical Aluminum Stock</w:t>
+      </w:r>
+      <w:r>
+        <w:rPr>
+          <w:rFonts w:ascii="Arial" w:eastAsia="Times New Roman" w:hAnsi="Arial" w:cs="Arial"/>
+          <w:color w:val="000000"/>
+          <w:kern w:val="0"/>
+          <w:sz w:val="22"/>
+          <w:szCs w:val="22"/>
+          <w14:ligatures w14:val="none"/>
+        </w:rPr>
+        <w:t xml:space="preserve">, </w:t>
+      </w:r>
+      <w:r>
+        <w:rPr>
+          <w:rFonts w:ascii="Arial" w:eastAsia="Times New Roman" w:hAnsi="Arial" w:cs="Arial"/>
+          <w:color w:val="000000"/>
+          <w:kern w:val="0"/>
+          <w:sz w:val="22"/>
+          <w:szCs w:val="22"/>
+          <w14:ligatures w14:val="none"/>
+        </w:rPr>
+        <w:t>aircraft</w:t>
+      </w:r>
+      <w:r>
+        <w:rPr>
+          <w:rFonts w:ascii="Arial" w:eastAsia="Times New Roman" w:hAnsi="Arial" w:cs="Arial"/>
+          <w:color w:val="000000"/>
+          <w:kern w:val="0"/>
+          <w:sz w:val="22"/>
+          <w:szCs w:val="22"/>
+          <w14:ligatures w14:val="none"/>
+        </w:rPr>
+        <w:t xml:space="preserve"> grade</w:t>
       </w:r>
       <w:r>
         <w:rPr>
@@ -1409,7 +1377,7 @@
           <w:szCs w:val="22"/>
           <w14:ligatures w14:val="none"/>
         </w:rPr>
-        <w:t>4ft</w:t>
+        <w:t>2ft</w:t>
       </w:r>
       <w:r>
         <w:rPr>
@@ -1431,7 +1399,7 @@
           <w:szCs w:val="22"/>
           <w14:ligatures w14:val="none"/>
         </w:rPr>
-        <w:t>, 1.5” diameter, 0.06” thickness</w:t>
+        <w:t>, 1.5” diameter</w:t>
       </w:r>
       <w:r>
         <w:rPr>
@@ -1454,7 +1422,7 @@
           <w:szCs w:val="22"/>
           <w14:ligatures w14:val="none"/>
         </w:rPr>
-        <w:t>103</w:t>
+        <w:t>43</w:t>
       </w:r>
       <w:r>
         <w:rPr>
@@ -1472,24 +1440,11 @@
         <w:r>
           <w:rPr>
             <w:rStyle w:val="Hyperlink"/>
-            <w:rFonts w:ascii="Arial" w:eastAsia="Times New Roman" w:hAnsi="Arial" w:cs="Arial"/>
-            <w:kern w:val="0"/>
-            <w:sz w:val="22"/>
-            <w:szCs w:val="22"/>
-            <w14:ligatures w14:val="none"/>
           </w:rPr>
-          <w:t>https://getmetals.com/steel/round-tube/4130/chromoly?Outside+Diameter=1.5&amp;Wall=0.06&amp;Length=48</w:t>
+          <w:t>https://www.onlinemetals.com/en/buy/aluminum/1-5-aluminum-round-bar-6061-t6511-extruded/pid/1094</w:t>
         </w:r>
       </w:hyperlink>
       <w:r>
-        <w:rPr>
-          <w:rFonts w:ascii="Arial" w:eastAsia="Times New Roman" w:hAnsi="Arial" w:cs="Arial"/>
-          <w:color w:val="000000"/>
-          <w:kern w:val="0"/>
-          <w:sz w:val="22"/>
-          <w:szCs w:val="22"/>
-          <w14:ligatures w14:val="none"/>
-        </w:rPr>
         <w:t xml:space="preserve"> </w:t>
       </w:r>
       <w:r>
@@ -1501,8 +1456,41 @@
           <w:szCs w:val="22"/>
           <w14:ligatures w14:val="none"/>
         </w:rPr>
-        <w:br/>
-        <w:t>Description: Motor casing material sized to meet the 500 psi nominal chamber pressure with appropriate safety margin.</w:t>
+        <w:t xml:space="preserve"> </w:t>
+      </w:r>
+      <w:r>
+        <w:rPr>
+          <w:rFonts w:ascii="Arial" w:eastAsia="Times New Roman" w:hAnsi="Arial" w:cs="Arial"/>
+          <w:color w:val="000000"/>
+          <w:kern w:val="0"/>
+          <w:sz w:val="22"/>
+          <w:szCs w:val="22"/>
+          <w14:ligatures w14:val="none"/>
+        </w:rPr>
+        <w:br/>
+        <w:t xml:space="preserve">Description: Motor casing material sized to </w:t>
+      </w:r>
+      <w:r>
+        <w:rPr>
+          <w:rFonts w:ascii="Arial" w:eastAsia="Times New Roman" w:hAnsi="Arial" w:cs="Arial"/>
+          <w:color w:val="000000"/>
+          <w:kern w:val="0"/>
+          <w:sz w:val="22"/>
+          <w:szCs w:val="22"/>
+          <w14:ligatures w14:val="none"/>
+        </w:rPr>
+        <w:t>the standard outer diameter of 38 mm. Will be cut to the proper length and lathed to appropriate thickness for</w:t>
+      </w:r>
+      <w:r>
+        <w:rPr>
+          <w:rFonts w:ascii="Arial" w:eastAsia="Times New Roman" w:hAnsi="Arial" w:cs="Arial"/>
+          <w:color w:val="000000"/>
+          <w:kern w:val="0"/>
+          <w:sz w:val="22"/>
+          <w:szCs w:val="22"/>
+          <w14:ligatures w14:val="none"/>
+        </w:rPr>
+        <w:t xml:space="preserve"> the 500 psi nominal chamber pressure.</w:t>
       </w:r>
     </w:p>
     <w:p>
@@ -1523,7 +1511,51 @@
           <w:szCs w:val="22"/>
           <w14:ligatures w14:val="none"/>
         </w:rPr>
-        <w:t>Item: Steel end caps and bulkhead stock</w:t>
+        <w:t xml:space="preserve">Item: </w:t>
+      </w:r>
+      <w:r>
+        <w:rPr>
+          <w:rFonts w:ascii="Arial" w:eastAsia="Times New Roman" w:hAnsi="Arial" w:cs="Arial"/>
+          <w:color w:val="000000"/>
+          <w:kern w:val="0"/>
+          <w:sz w:val="22"/>
+          <w:szCs w:val="22"/>
+          <w14:ligatures w14:val="none"/>
+        </w:rPr>
+        <w:t>6061-T6 Cylindrical Aluminum Bulkhead Stock</w:t>
+      </w:r>
+      <w:r>
+        <w:rPr>
+          <w:rFonts w:ascii="Arial" w:eastAsia="Times New Roman" w:hAnsi="Arial" w:cs="Arial"/>
+          <w:color w:val="000000"/>
+          <w:kern w:val="0"/>
+          <w:sz w:val="22"/>
+          <w:szCs w:val="22"/>
+          <w14:ligatures w14:val="none"/>
+        </w:rPr>
+        <w:t xml:space="preserve">, </w:t>
+      </w:r>
+      <w:r>
+        <w:rPr>
+          <w:rFonts w:ascii="Arial" w:eastAsia="Times New Roman" w:hAnsi="Arial" w:cs="Arial"/>
+          <w:color w:val="000000"/>
+          <w:kern w:val="0"/>
+          <w:sz w:val="22"/>
+          <w:szCs w:val="22"/>
+          <w14:ligatures w14:val="none"/>
+        </w:rPr>
+        <w:t>aircraft</w:t>
+      </w:r>
+      <w:r>
+        <w:rPr>
+          <w:rFonts w:ascii="Arial" w:eastAsia="Times New Roman" w:hAnsi="Arial" w:cs="Arial"/>
+          <w:color w:val="000000"/>
+          <w:kern w:val="0"/>
+          <w:sz w:val="22"/>
+          <w:szCs w:val="22"/>
+          <w14:ligatures w14:val="none"/>
+        </w:rPr>
+        <w:t xml:space="preserve"> grade</w:t>
       </w:r>
       <w:r>
         <w:rPr>
@@ -1546,7 +1578,29 @@
           <w:szCs w:val="22"/>
           <w14:ligatures w14:val="none"/>
         </w:rPr>
-        <w:t>~5</w:t>
+        <w:t>1ft</w:t>
+      </w:r>
+      <w:r>
+        <w:rPr>
+          <w:rFonts w:ascii="Arial" w:eastAsia="Times New Roman" w:hAnsi="Arial" w:cs="Arial"/>
+          <w:color w:val="000000"/>
+          <w:kern w:val="0"/>
+          <w:sz w:val="22"/>
+          <w:szCs w:val="22"/>
+          <w14:ligatures w14:val="none"/>
+        </w:rPr>
+        <w:t xml:space="preserve"> length</w:t>
+      </w:r>
+      <w:r>
+        <w:rPr>
+          <w:rFonts w:ascii="Arial" w:eastAsia="Times New Roman" w:hAnsi="Arial" w:cs="Arial"/>
+          <w:color w:val="000000"/>
+          <w:kern w:val="0"/>
+          <w:sz w:val="22"/>
+          <w:szCs w:val="22"/>
+          <w14:ligatures w14:val="none"/>
+        </w:rPr>
+        <w:t>, 2” diameter</w:t>
       </w:r>
       <w:r>
         <w:rPr>
@@ -1569,7 +1623,7 @@
           <w:szCs w:val="22"/>
           <w14:ligatures w14:val="none"/>
         </w:rPr>
-        <w:t>38</w:t>
+        <w:t>41</w:t>
       </w:r>
       <w:r>
         <w:rPr>
@@ -1598,24 +1652,11 @@
         <w:r>
           <w:rPr>
             <w:rStyle w:val="Hyperlink"/>
-            <w:rFonts w:ascii="Arial" w:eastAsia="Times New Roman" w:hAnsi="Arial" w:cs="Arial"/>
-            <w:kern w:val="0"/>
-            <w:sz w:val="22"/>
-            <w:szCs w:val="22"/>
-            <w14:ligatures w14:val="none"/>
           </w:rPr>
-          <w:t>https://www.grainger.com/product/6EKJ5?gucid=N:N:FPL:Free:GGL:CSM-1946:tew63h3:20501231</w:t>
+          <w:t>https://www.onlinemetals.com/en/buy/aluminum/2-aluminum-round-bar-6061-t6511-extruded/pid/1098</w:t>
         </w:r>
       </w:hyperlink>
       <w:r>
-        <w:rPr>
-          <w:rFonts w:ascii="Arial" w:eastAsia="Times New Roman" w:hAnsi="Arial" w:cs="Arial"/>
-          <w:color w:val="000000"/>
-          <w:kern w:val="0"/>
-          <w:sz w:val="22"/>
-          <w:szCs w:val="22"/>
-          <w14:ligatures w14:val="none"/>
-        </w:rPr>
         <w:t xml:space="preserve"> </w:t>
       </w:r>
       <w:r>
@@ -1627,26 +1668,62 @@
           <w:szCs w:val="22"/>
           <w14:ligatures w14:val="none"/>
         </w:rPr>
-        <w:br/>
-      </w:r>
-      <w:r>
-        <w:rPr>
-          <w:rFonts w:ascii="Arial" w:eastAsia="Times New Roman" w:hAnsi="Arial" w:cs="Arial"/>
-          <w:color w:val="000000"/>
-          <w:kern w:val="0"/>
-          <w:sz w:val="22"/>
-          <w:szCs w:val="22"/>
-          <w14:ligatures w14:val="none"/>
-        </w:rPr>
-        <w:t>Description: Raw stock for machining forward and aft closures, nozzle retention features, and ignition interfaces.</w:t>
+        <w:t xml:space="preserve"> </w:t>
+      </w:r>
+      <w:r>
+        <w:rPr>
+          <w:rFonts w:ascii="Arial" w:eastAsia="Times New Roman" w:hAnsi="Arial" w:cs="Arial"/>
+          <w:color w:val="000000"/>
+          <w:kern w:val="0"/>
+          <w:sz w:val="22"/>
+          <w:szCs w:val="22"/>
+          <w14:ligatures w14:val="none"/>
+        </w:rPr>
+        <w:br/>
+      </w:r>
+      <w:r>
+        <w:rPr>
+          <w:rFonts w:ascii="Arial" w:eastAsia="Times New Roman" w:hAnsi="Arial" w:cs="Arial"/>
+          <w:color w:val="000000"/>
+          <w:kern w:val="0"/>
+          <w:sz w:val="22"/>
+          <w:szCs w:val="22"/>
+          <w14:ligatures w14:val="none"/>
+        </w:rPr>
+        <w:t xml:space="preserve">Description: </w:t>
+      </w:r>
+      <w:r>
+        <w:rPr>
+          <w:rFonts w:ascii="Arial" w:eastAsia="Times New Roman" w:hAnsi="Arial" w:cs="Arial"/>
+          <w:color w:val="000000"/>
+          <w:kern w:val="0"/>
+          <w:sz w:val="22"/>
+          <w:szCs w:val="22"/>
+          <w14:ligatures w14:val="none"/>
+        </w:rPr>
+        <w:t>Larger diameter</w:t>
+      </w:r>
+      <w:r>
+        <w:rPr>
+          <w:rFonts w:ascii="Arial" w:eastAsia="Times New Roman" w:hAnsi="Arial" w:cs="Arial"/>
+          <w:color w:val="000000"/>
+          <w:kern w:val="0"/>
+          <w:sz w:val="22"/>
+          <w:szCs w:val="22"/>
+          <w14:ligatures w14:val="none"/>
+        </w:rPr>
+        <w:t xml:space="preserve"> stock for machining forward and aft closures, nozzle retention features, and ignition interfaces.</w:t>
       </w:r>
     </w:p>
     <w:p>
       <w:pPr>
         <w:spacing w:before="240" w:after="240" w:line="240" w:lineRule="auto"/>
         <w:rPr>
-          <w:rFonts w:ascii="Times New Roman" w:eastAsia="Times New Roman" w:hAnsi="Times New Roman" w:cs="Times New Roman"/>
-          <w:kern w:val="0"/>
+          <w:rFonts w:ascii="Arial" w:eastAsia="Times New Roman" w:hAnsi="Arial" w:cs="Arial"/>
+          <w:color w:val="000000"/>
+          <w:kern w:val="0"/>
+          <w:sz w:val="22"/>
+          <w:szCs w:val="22"/>
           <w14:ligatures w14:val="none"/>
         </w:rPr>
       </w:pPr>
@@ -1729,7 +1806,51 @@
             <w:szCs w:val="22"/>
             <w14:ligatures w14:val="none"/>
           </w:rPr>
-          <w:t>https://www.theoringstore.com/store/index.php?main_page=product_info&amp;products_id=68</w:t>
+          <w:t>https://www.theori</w:t>
+        </w:r>
+        <w:r>
+          <w:rPr>
+            <w:rStyle w:val="Hyperlink"/>
+            <w:rFonts w:ascii="Arial" w:eastAsia="Times New Roman" w:hAnsi="Arial" w:cs="Arial"/>
+            <w:kern w:val="0"/>
+            <w:sz w:val="22"/>
+            <w:szCs w:val="22"/>
+            <w14:ligatures w14:val="none"/>
+          </w:rPr>
+          <w:t>n</w:t>
+        </w:r>
+        <w:r>
+          <w:rPr>
+            <w:rStyle w:val="Hyperlink"/>
+            <w:rFonts w:ascii="Arial" w:eastAsia="Times New Roman" w:hAnsi="Arial" w:cs="Arial"/>
+            <w:kern w:val="0"/>
+            <w:sz w:val="22"/>
+            <w:szCs w:val="22"/>
+            <w14:ligatures w14:val="none"/>
+          </w:rPr>
+          <w:t>gstore.com/store</w:t>
+        </w:r>
+        <w:r>
+          <w:rPr>
+            <w:rStyle w:val="Hyperlink"/>
+            <w:rFonts w:ascii="Arial" w:eastAsia="Times New Roman" w:hAnsi="Arial" w:cs="Arial"/>
+            <w:kern w:val="0"/>
+            <w:sz w:val="22"/>
+            <w:szCs w:val="22"/>
+            <w14:ligatures w14:val="none"/>
+          </w:rPr>
+          <w:t>/</w:t>
+        </w:r>
+        <w:r>
+          <w:rPr>
+            <w:rStyle w:val="Hyperlink"/>
+            <w:rFonts w:ascii="Arial" w:eastAsia="Times New Roman" w:hAnsi="Arial" w:cs="Arial"/>
+            <w:kern w:val="0"/>
+            <w:sz w:val="22"/>
+            <w:szCs w:val="22"/>
+            <w14:ligatures w14:val="none"/>
+          </w:rPr>
+          <w:t>index.php?main_page=product_info&amp;products_id=68</w:t>
         </w:r>
       </w:hyperlink>
       <w:r>
@@ -1772,6 +1893,130 @@
           <w:kern w:val="0"/>
           <w:sz w:val="22"/>
           <w:szCs w:val="22"/>
+          <w14:ligatures w14:val="none"/>
+        </w:rPr>
+        <w:t xml:space="preserve">Item: </w:t>
+      </w:r>
+      <w:r>
+        <w:rPr>
+          <w:rFonts w:ascii="Arial" w:eastAsia="Times New Roman" w:hAnsi="Arial" w:cs="Arial"/>
+          <w:color w:val="000000"/>
+          <w:kern w:val="0"/>
+          <w:sz w:val="22"/>
+          <w:szCs w:val="22"/>
+          <w14:ligatures w14:val="none"/>
+        </w:rPr>
+        <w:t>PERMATEX RTV Ultra Red Gasket Maker</w:t>
+      </w:r>
+      <w:r>
+        <w:rPr>
+          <w:rFonts w:ascii="Arial" w:eastAsia="Times New Roman" w:hAnsi="Arial" w:cs="Arial"/>
+          <w:color w:val="000000"/>
+          <w:kern w:val="0"/>
+          <w:sz w:val="22"/>
+          <w:szCs w:val="22"/>
+          <w14:ligatures w14:val="none"/>
+        </w:rPr>
+        <w:br/>
+        <w:t xml:space="preserve">Quantity: </w:t>
+      </w:r>
+      <w:r>
+        <w:rPr>
+          <w:rFonts w:ascii="Arial" w:eastAsia="Times New Roman" w:hAnsi="Arial" w:cs="Arial"/>
+          <w:color w:val="000000"/>
+          <w:kern w:val="0"/>
+          <w:sz w:val="22"/>
+          <w:szCs w:val="22"/>
+          <w14:ligatures w14:val="none"/>
+        </w:rPr>
+        <w:t>1</w:t>
+      </w:r>
+      <w:r>
+        <w:rPr>
+          <w:rFonts w:ascii="Arial" w:eastAsia="Times New Roman" w:hAnsi="Arial" w:cs="Arial"/>
+          <w:color w:val="000000"/>
+          <w:kern w:val="0"/>
+          <w:sz w:val="22"/>
+          <w:szCs w:val="22"/>
+          <w14:ligatures w14:val="none"/>
+        </w:rPr>
+        <w:br/>
+        <w:t xml:space="preserve">Approx. cost: USD </w:t>
+      </w:r>
+      <w:r>
+        <w:rPr>
+          <w:rFonts w:ascii="Arial" w:eastAsia="Times New Roman" w:hAnsi="Arial" w:cs="Arial"/>
+          <w:color w:val="000000"/>
+          <w:kern w:val="0"/>
+          <w:sz w:val="22"/>
+          <w:szCs w:val="22"/>
+          <w14:ligatures w14:val="none"/>
+        </w:rPr>
+        <w:t>8</w:t>
+      </w:r>
+      <w:r>
+        <w:rPr>
+          <w:rFonts w:ascii="Arial" w:eastAsia="Times New Roman" w:hAnsi="Arial" w:cs="Arial"/>
+          <w:color w:val="000000"/>
+          <w:kern w:val="0"/>
+          <w:sz w:val="22"/>
+          <w:szCs w:val="22"/>
+          <w14:ligatures w14:val="none"/>
+        </w:rPr>
+        <w:br/>
+        <w:t xml:space="preserve">Link: </w:t>
+      </w:r>
+      <w:hyperlink r:id="rId15" w:history="1">
+        <w:r>
+          <w:rPr>
+            <w:rStyle w:val="Hyperlink"/>
+          </w:rPr>
+          <w:t>www.amazon.com/Permatex-81630-Ultra-Temperature-Gasket/dp/B08CRY2BJB</w:t>
+        </w:r>
+      </w:hyperlink>
+      <w:r>
+        <w:t xml:space="preserve"> </w:t>
+      </w:r>
+      <w:r>
+        <w:rPr>
+          <w:rFonts w:ascii="Arial" w:eastAsia="Times New Roman" w:hAnsi="Arial" w:cs="Arial"/>
+          <w:color w:val="000000"/>
+          <w:kern w:val="0"/>
+          <w:sz w:val="22"/>
+          <w:szCs w:val="22"/>
+          <w14:ligatures w14:val="none"/>
+        </w:rPr>
+        <w:br/>
+        <w:t xml:space="preserve">Description: </w:t>
+      </w:r>
+      <w:r>
+        <w:rPr>
+          <w:rFonts w:ascii="Arial" w:eastAsia="Times New Roman" w:hAnsi="Arial" w:cs="Arial"/>
+          <w:color w:val="000000"/>
+          <w:kern w:val="0"/>
+          <w:sz w:val="22"/>
+          <w:szCs w:val="22"/>
+          <w14:ligatures w14:val="none"/>
+        </w:rPr>
+        <w:t>Silicone sealant stopgap in case of O-ring failure, operational up to 650F.</w:t>
+      </w:r>
+    </w:p>
+    <w:p>
+      <w:pPr>
+        <w:spacing w:before="240" w:after="240" w:line="240" w:lineRule="auto"/>
+        <w:rPr>
+          <w:rFonts w:ascii="Times New Roman" w:eastAsia="Times New Roman" w:hAnsi="Times New Roman" w:cs="Times New Roman"/>
+          <w:kern w:val="0"/>
+          <w14:ligatures w14:val="none"/>
+        </w:rPr>
+      </w:pPr>
+      <w:r>
+        <w:rPr>
+          <w:rFonts w:ascii="Arial" w:eastAsia="Times New Roman" w:hAnsi="Arial" w:cs="Arial"/>
+          <w:color w:val="000000"/>
+          <w:kern w:val="0"/>
+          <w:sz w:val="22"/>
+          <w:szCs w:val="22"/>
           <w:highlight w:val="yellow"/>
           <w14:ligatures w14:val="none"/>
         </w:rPr>
@@ -1784,15 +2029,17 @@
           <w:kern w:val="0"/>
           <w:sz w:val="22"/>
           <w:szCs w:val="22"/>
-          <w:highlight w:val="yellow"/>
-          <w14:ligatures w14:val="none"/>
-        </w:rPr>
-        <w:t>151</w:t>
-      </w:r>
-      <w:r>
-        <w:rPr>
-          <w:rFonts w:ascii="Times New Roman" w:eastAsia="Times New Roman" w:hAnsi="Times New Roman" w:cs="Times New Roman"/>
-          <w:kern w:val="0"/>
+          <w14:ligatures w14:val="none"/>
+        </w:rPr>
+        <w:t>102</w:t>
+      </w:r>
+      <w:r>
+        <w:rPr>
+          <w:rFonts w:ascii="Arial" w:eastAsia="Times New Roman" w:hAnsi="Arial" w:cs="Arial"/>
+          <w:color w:val="000000"/>
+          <w:kern w:val="0"/>
+          <w:sz w:val="22"/>
+          <w:szCs w:val="22"/>
           <w14:ligatures w14:val="none"/>
         </w:rPr>
         <w:br/>
@@ -1911,7 +2158,7 @@
         <w:br/>
         <w:t xml:space="preserve">Link: </w:t>
       </w:r>
-      <w:hyperlink r:id="rId15" w:history="1">
+      <w:hyperlink r:id="rId16" w:history="1">
         <w:r>
           <w:rPr>
             <w:rStyle w:val="Hyperlink"/>
@@ -2036,7 +2283,7 @@
         <w:br/>
         <w:t xml:space="preserve">Link: </w:t>
       </w:r>
-      <w:hyperlink r:id="rId16" w:history="1">
+      <w:hyperlink r:id="rId17" w:history="1">
         <w:r>
           <w:rPr>
             <w:rStyle w:val="Hyperlink"/>
@@ -2139,7 +2386,7 @@
         <w:br/>
         <w:t>Link:</w:t>
       </w:r>
-      <w:hyperlink r:id="rId17" w:history="1">
+      <w:hyperlink r:id="rId18" w:history="1">
         <w:r>
           <w:rPr>
             <w:rFonts w:ascii="Arial" w:eastAsia="Times New Roman" w:hAnsi="Arial" w:cs="Arial"/>
@@ -2332,6 +2579,17 @@
           <w14:ligatures w14:val="none"/>
         </w:rPr>
         <w:br/>
+      </w:r>
+      <w:r>
+        <w:rPr>
+          <w:rFonts w:ascii="Arial" w:eastAsia="Times New Roman" w:hAnsi="Arial" w:cs="Arial"/>
+          <w:color w:val="000000"/>
+          <w:kern w:val="0"/>
+          <w:sz w:val="22"/>
+          <w:szCs w:val="22"/>
+          <w14:ligatures w14:val="none"/>
+        </w:rPr>
+        <w:lastRenderedPageBreak/>
         <w:t>Link:</w:t>
       </w:r>
       <w:r>
@@ -2345,7 +2603,7 @@
         </w:rPr>
         <w:t xml:space="preserve"> </w:t>
       </w:r>
-      <w:hyperlink r:id="rId18" w:history="1">
+      <w:hyperlink r:id="rId19" w:history="1">
         <w:r>
           <w:rPr>
             <w:rStyle w:val="Hyperlink"/>
@@ -2443,17 +2701,6 @@
           <w14:ligatures w14:val="none"/>
         </w:rPr>
         <w:br/>
-      </w:r>
-      <w:r>
-        <w:rPr>
-          <w:rFonts w:ascii="Arial" w:eastAsia="Times New Roman" w:hAnsi="Arial" w:cs="Arial"/>
-          <w:color w:val="000000"/>
-          <w:kern w:val="0"/>
-          <w:sz w:val="22"/>
-          <w:szCs w:val="22"/>
-          <w14:ligatures w14:val="none"/>
-        </w:rPr>
-        <w:lastRenderedPageBreak/>
         <w:t>Approx. cost: USD 1</w:t>
       </w:r>
       <w:r>
@@ -2479,7 +2726,7 @@
         <w:br/>
         <w:t>Link:</w:t>
       </w:r>
-      <w:hyperlink r:id="rId19" w:history="1">
+      <w:hyperlink r:id="rId20" w:history="1">
         <w:r>
           <w:rPr>
             <w:rFonts w:ascii="Arial" w:eastAsia="Times New Roman" w:hAnsi="Arial" w:cs="Arial"/>
@@ -2595,7 +2842,7 @@
         <w:br/>
         <w:t xml:space="preserve">Link: </w:t>
       </w:r>
-      <w:hyperlink r:id="rId20" w:history="1">
+      <w:hyperlink r:id="rId21" w:history="1">
         <w:r>
           <w:rPr>
             <w:rStyle w:val="Hyperlink"/>
@@ -2688,7 +2935,7 @@
         <w:br/>
         <w:t>Link:</w:t>
       </w:r>
-      <w:hyperlink r:id="rId21" w:history="1">
+      <w:hyperlink r:id="rId22" w:history="1">
         <w:r>
           <w:rPr>
             <w:rFonts w:ascii="Arial" w:eastAsia="Times New Roman" w:hAnsi="Arial" w:cs="Arial"/>
@@ -2894,7 +3141,7 @@
         <w:br/>
         <w:t xml:space="preserve">Link: </w:t>
       </w:r>
-      <w:hyperlink r:id="rId22" w:history="1">
+      <w:hyperlink r:id="rId23" w:history="1">
         <w:r>
           <w:rPr>
             <w:rStyle w:val="Hyperlink"/>
@@ -2918,7 +3165,7 @@
         </w:rPr>
         <w:t xml:space="preserve"> (gloves) </w:t>
       </w:r>
-      <w:hyperlink r:id="rId23" w:history="1">
+      <w:hyperlink r:id="rId24" w:history="1">
         <w:r>
           <w:rPr>
             <w:rStyle w:val="Hyperlink"/>
@@ -3022,7 +3269,7 @@
         <w:br/>
         <w:t>Link:</w:t>
       </w:r>
-      <w:hyperlink r:id="rId24" w:history="1">
+      <w:hyperlink r:id="rId25" w:history="1">
         <w:r>
           <w:rPr>
             <w:rStyle w:val="Hyperlink"/>
@@ -3274,7 +3521,6 @@
           <w:szCs w:val="22"/>
           <w14:ligatures w14:val="none"/>
         </w:rPr>
-        <w:lastRenderedPageBreak/>
         <w:t>––––––––––––––––––––</w:t>
       </w:r>
       <w:r>
@@ -4725,6 +4971,18 @@
       <w:shd w:val="clear" w:color="auto" w:fill="E1DFDD"/>
     </w:rPr>
   </w:style>
+  <w:style w:type="character" w:styleId="FollowedHyperlink">
+    <w:name w:val="FollowedHyperlink"/>
+    <w:basedOn w:val="DefaultParagraphFont"/>
+    <w:uiPriority w:val="99"/>
+    <w:semiHidden/>
+    <w:unhideWhenUsed/>
+    <w:rsid w:val="004A589C"/>
+    <w:rPr>
+      <w:color w:val="96607D" w:themeColor="followedHyperlink"/>
+      <w:u w:val="single"/>
+    </w:rPr>
+  </w:style>
 </w:styles>
 </file>
 

</xml_diff>